<commit_message>
level_text ok but errors on nesting
</commit_message>
<xml_diff>
--- a/test.docx
+++ b/test.docx
@@ -4,6 +4,39 @@
   <w:body>
     <w:p>
       <w:pPr>
+        <w:pStyle w:val="Titre"/>
+        <w:rPr>
+          <w:lang w:val="en-US"/>
+        </w:rPr>
+      </w:pPr>
+      <w:r>
+        <w:rPr>
+          <w:lang w:val="en-US"/>
+        </w:rPr>
+        <w:t>Hello World</w:t>
+      </w:r>
+    </w:p>
+    <w:p>
+      <w:pPr>
+        <w:rPr>
+          <w:lang w:val="en-US"/>
+        </w:rPr>
+      </w:pPr>
+      <w:r>
+        <w:rPr>
+          <w:lang w:val="en-US"/>
+        </w:rPr>
+        <w:t>C</w:t>
+      </w:r>
+      <w:r>
+        <w:rPr>
+          <w:lang w:val="en-US"/>
+        </w:rPr>
+        <w:t>oucou</w:t>
+      </w:r>
+    </w:p>
+    <w:p>
+      <w:pPr>
         <w:pStyle w:val="Titre1"/>
         <w:rPr>
           <w:lang w:val="en-US"/>
@@ -13,16 +46,8 @@
         <w:rPr>
           <w:lang w:val="en-US"/>
         </w:rPr>
-        <w:t xml:space="preserve">Hello </w:t>
-      </w:r>
-      <w:proofErr w:type="gramStart"/>
-      <w:r>
-        <w:rPr>
-          <w:lang w:val="en-US"/>
-        </w:rPr>
-        <w:t>world</w:t>
-      </w:r>
-      <w:proofErr w:type="gramEnd"/>
+        <w:t>Hello world</w:t>
+      </w:r>
     </w:p>
     <w:p>
       <w:pPr>
@@ -35,16 +60,8 @@
         <w:rPr>
           <w:lang w:val="en-US"/>
         </w:rPr>
-        <w:t xml:space="preserve">Hello </w:t>
-      </w:r>
-      <w:proofErr w:type="gramStart"/>
-      <w:r>
-        <w:rPr>
-          <w:lang w:val="en-US"/>
-        </w:rPr>
-        <w:t>world</w:t>
-      </w:r>
-      <w:proofErr w:type="gramEnd"/>
+        <w:t>Hello world</w:t>
+      </w:r>
     </w:p>
     <w:p>
       <w:pPr>
@@ -64,16 +81,8 @@
         <w:rPr>
           <w:lang w:val="en-US"/>
         </w:rPr>
-        <w:t xml:space="preserve">Hello </w:t>
-      </w:r>
-      <w:proofErr w:type="gramStart"/>
-      <w:r>
-        <w:rPr>
-          <w:lang w:val="en-US"/>
-        </w:rPr>
-        <w:t>world</w:t>
-      </w:r>
-      <w:proofErr w:type="gramEnd"/>
+        <w:t>Hello world</w:t>
+      </w:r>
     </w:p>
     <w:p>
       <w:pPr>
@@ -93,16 +102,8 @@
         <w:rPr>
           <w:lang w:val="en-US"/>
         </w:rPr>
-        <w:t xml:space="preserve">Hello </w:t>
-      </w:r>
-      <w:proofErr w:type="gramStart"/>
-      <w:r>
-        <w:rPr>
-          <w:lang w:val="en-US"/>
-        </w:rPr>
-        <w:t>world</w:t>
-      </w:r>
-      <w:proofErr w:type="gramEnd"/>
+        <w:t>Hello world</w:t>
+      </w:r>
     </w:p>
     <w:p>
       <w:pPr>
@@ -122,23 +123,29 @@
         <w:rPr>
           <w:lang w:val="en-US"/>
         </w:rPr>
-        <w:t xml:space="preserve">Hello </w:t>
-      </w:r>
-      <w:proofErr w:type="gramStart"/>
-      <w:r>
-        <w:rPr>
-          <w:lang w:val="en-US"/>
-        </w:rPr>
-        <w:t>world</w:t>
-      </w:r>
-      <w:proofErr w:type="gramEnd"/>
-    </w:p>
-    <w:p>
-      <w:pPr>
-        <w:rPr>
-          <w:lang w:val="en-US"/>
-        </w:rPr>
-      </w:pPr>
+        <w:t>Hello world</w:t>
+      </w:r>
+    </w:p>
+    <w:p>
+      <w:pPr>
+        <w:rPr>
+          <w:lang w:val="en-US"/>
+        </w:rPr>
+      </w:pPr>
+    </w:p>
+    <w:p>
+      <w:pPr>
+        <w:pStyle w:val="Titre1"/>
+        <w:rPr>
+          <w:lang w:val="en-US"/>
+        </w:rPr>
+      </w:pPr>
+      <w:r>
+        <w:rPr>
+          <w:lang w:val="en-US"/>
+        </w:rPr>
+        <w:t>Hello world</w:t>
+      </w:r>
     </w:p>
     <w:p>
       <w:pPr>
@@ -155,7 +162,6 @@
           <w:lang w:val="en-US"/>
         </w:rPr>
       </w:pPr>
-      <w:proofErr w:type="gramStart"/>
       <w:r>
         <w:rPr>
           <w:i/>
@@ -164,7 +170,6 @@
         </w:rPr>
         <w:t>Safe ?</w:t>
       </w:r>
-      <w:proofErr w:type="gramEnd"/>
     </w:p>
     <w:p>
       <w:pPr>
@@ -174,7 +179,6 @@
           <w:lang w:val="en-US"/>
         </w:rPr>
       </w:pPr>
-      <w:proofErr w:type="gramStart"/>
       <w:r>
         <w:rPr>
           <w:b/>
@@ -183,7 +187,6 @@
         </w:rPr>
         <w:t>Safe ?</w:t>
       </w:r>
-      <w:proofErr w:type="gramEnd"/>
     </w:p>
     <w:p>
       <w:pPr>
@@ -192,7 +195,6 @@
           <w:lang w:val="en-US"/>
         </w:rPr>
       </w:pPr>
-      <w:proofErr w:type="gramStart"/>
       <w:r>
         <w:rPr>
           <w:u w:val="single"/>
@@ -200,7 +202,6 @@
         </w:rPr>
         <w:t>Safe ?</w:t>
       </w:r>
-      <w:proofErr w:type="gramEnd"/>
     </w:p>
     <w:p>
       <w:pPr>
@@ -213,7 +214,6 @@
           <w:lang w:val="en-US"/>
         </w:rPr>
       </w:pPr>
-      <w:proofErr w:type="gramStart"/>
       <w:r>
         <w:rPr>
           <w:b/>
@@ -225,7 +225,6 @@
         </w:rPr>
         <w:t>Safe ?</w:t>
       </w:r>
-      <w:proofErr w:type="gramEnd"/>
     </w:p>
     <w:p>
       <w:pPr>
@@ -253,14 +252,12 @@
           <w:lang w:val="en-US"/>
         </w:rPr>
       </w:pPr>
-      <w:proofErr w:type="spellStart"/>
       <w:r>
         <w:rPr>
           <w:lang w:val="en-US"/>
         </w:rPr>
         <w:t>Oui</w:t>
       </w:r>
-      <w:proofErr w:type="spellEnd"/>
     </w:p>
     <w:p>
       <w:pPr>

</xml_diff>

<commit_message>
add nesting for the levels
</commit_message>
<xml_diff>
--- a/test.docx
+++ b/test.docx
@@ -22,6 +22,7 @@
           <w:lang w:val="en-US"/>
         </w:rPr>
       </w:pPr>
+      <w:proofErr w:type="spellStart"/>
       <w:r>
         <w:rPr>
           <w:lang w:val="en-US"/>
@@ -34,6 +35,7 @@
         </w:rPr>
         <w:t>oucou</w:t>
       </w:r>
+      <w:proofErr w:type="spellEnd"/>
     </w:p>
     <w:p>
       <w:pPr>
@@ -46,8 +48,16 @@
         <w:rPr>
           <w:lang w:val="en-US"/>
         </w:rPr>
-        <w:t>Hello world</w:t>
-      </w:r>
+        <w:t xml:space="preserve">Hello </w:t>
+      </w:r>
+      <w:proofErr w:type="gramStart"/>
+      <w:r>
+        <w:rPr>
+          <w:lang w:val="en-US"/>
+        </w:rPr>
+        <w:t>world</w:t>
+      </w:r>
+      <w:proofErr w:type="gramEnd"/>
     </w:p>
     <w:p>
       <w:pPr>
@@ -60,8 +70,22 @@
         <w:rPr>
           <w:lang w:val="en-US"/>
         </w:rPr>
-        <w:t>Hello world</w:t>
-      </w:r>
+        <w:t xml:space="preserve">Hello </w:t>
+      </w:r>
+      <w:proofErr w:type="gramStart"/>
+      <w:r>
+        <w:rPr>
+          <w:lang w:val="en-US"/>
+        </w:rPr>
+        <w:t>world</w:t>
+      </w:r>
+      <w:r>
+        <w:rPr>
+          <w:lang w:val="en-US"/>
+        </w:rPr>
+        <w:t>2</w:t>
+      </w:r>
+      <w:proofErr w:type="gramEnd"/>
     </w:p>
     <w:p>
       <w:pPr>
@@ -81,8 +105,16 @@
         <w:rPr>
           <w:lang w:val="en-US"/>
         </w:rPr>
-        <w:t>Hello world</w:t>
-      </w:r>
+        <w:t xml:space="preserve">Hello </w:t>
+      </w:r>
+      <w:proofErr w:type="gramStart"/>
+      <w:r>
+        <w:rPr>
+          <w:lang w:val="en-US"/>
+        </w:rPr>
+        <w:t>world</w:t>
+      </w:r>
+      <w:proofErr w:type="gramEnd"/>
     </w:p>
     <w:p>
       <w:pPr>
@@ -102,8 +134,16 @@
         <w:rPr>
           <w:lang w:val="en-US"/>
         </w:rPr>
-        <w:t>Hello world</w:t>
-      </w:r>
+        <w:t xml:space="preserve">Hello </w:t>
+      </w:r>
+      <w:proofErr w:type="gramStart"/>
+      <w:r>
+        <w:rPr>
+          <w:lang w:val="en-US"/>
+        </w:rPr>
+        <w:t>world</w:t>
+      </w:r>
+      <w:proofErr w:type="gramEnd"/>
     </w:p>
     <w:p>
       <w:pPr>
@@ -123,8 +163,22 @@
         <w:rPr>
           <w:lang w:val="en-US"/>
         </w:rPr>
-        <w:t>Hello world</w:t>
-      </w:r>
+        <w:t xml:space="preserve">Hello </w:t>
+      </w:r>
+      <w:proofErr w:type="gramStart"/>
+      <w:r>
+        <w:rPr>
+          <w:lang w:val="en-US"/>
+        </w:rPr>
+        <w:t>world</w:t>
+      </w:r>
+      <w:r>
+        <w:rPr>
+          <w:lang w:val="en-US"/>
+        </w:rPr>
+        <w:t>2</w:t>
+      </w:r>
+      <w:proofErr w:type="gramEnd"/>
     </w:p>
     <w:p>
       <w:pPr>
@@ -144,8 +198,16 @@
         <w:rPr>
           <w:lang w:val="en-US"/>
         </w:rPr>
-        <w:t>Hello world</w:t>
-      </w:r>
+        <w:t xml:space="preserve">Hello </w:t>
+      </w:r>
+      <w:proofErr w:type="gramStart"/>
+      <w:r>
+        <w:rPr>
+          <w:lang w:val="en-US"/>
+        </w:rPr>
+        <w:t>world</w:t>
+      </w:r>
+      <w:proofErr w:type="gramEnd"/>
     </w:p>
     <w:p>
       <w:pPr>
@@ -162,6 +224,7 @@
           <w:lang w:val="en-US"/>
         </w:rPr>
       </w:pPr>
+      <w:proofErr w:type="gramStart"/>
       <w:r>
         <w:rPr>
           <w:i/>
@@ -170,6 +233,7 @@
         </w:rPr>
         <w:t>Safe ?</w:t>
       </w:r>
+      <w:proofErr w:type="gramEnd"/>
     </w:p>
     <w:p>
       <w:pPr>
@@ -179,6 +243,7 @@
           <w:lang w:val="en-US"/>
         </w:rPr>
       </w:pPr>
+      <w:proofErr w:type="gramStart"/>
       <w:r>
         <w:rPr>
           <w:b/>
@@ -187,6 +252,7 @@
         </w:rPr>
         <w:t>Safe ?</w:t>
       </w:r>
+      <w:proofErr w:type="gramEnd"/>
     </w:p>
     <w:p>
       <w:pPr>
@@ -195,6 +261,7 @@
           <w:lang w:val="en-US"/>
         </w:rPr>
       </w:pPr>
+      <w:proofErr w:type="gramStart"/>
       <w:r>
         <w:rPr>
           <w:u w:val="single"/>
@@ -202,6 +269,7 @@
         </w:rPr>
         <w:t>Safe ?</w:t>
       </w:r>
+      <w:proofErr w:type="gramEnd"/>
     </w:p>
     <w:p>
       <w:pPr>
@@ -214,6 +282,7 @@
           <w:lang w:val="en-US"/>
         </w:rPr>
       </w:pPr>
+      <w:proofErr w:type="gramStart"/>
       <w:r>
         <w:rPr>
           <w:b/>
@@ -225,6 +294,7 @@
         </w:rPr>
         <w:t>Safe ?</w:t>
       </w:r>
+      <w:proofErr w:type="gramEnd"/>
     </w:p>
     <w:p>
       <w:pPr>
@@ -252,12 +322,14 @@
           <w:lang w:val="en-US"/>
         </w:rPr>
       </w:pPr>
+      <w:proofErr w:type="spellStart"/>
       <w:r>
         <w:rPr>
           <w:lang w:val="en-US"/>
         </w:rPr>
         <w:t>Oui</w:t>
       </w:r>
+      <w:proofErr w:type="spellEnd"/>
     </w:p>
     <w:p>
       <w:pPr>

</xml_diff>